<commit_message>
Added sobol, astroidal, and shell distributions to examples
</commit_message>
<xml_diff>
--- a/Examples/Example00/0-Example00fExplanation.docx
+++ b/Examples/Example00/0-Example00fExplanation.docx
@@ -1,56 +1,22 @@
 
 <file path=word/document.xml><?xml version="1.0" encoding="utf-8"?>
-<w:document xmlns:wpc="http://schemas.microsoft.com/office/word/2010/wordprocessingCanvas" xmlns:cx="http://schemas.microsoft.com/office/drawing/2014/chartex" xmlns:cx1="http://schemas.microsoft.com/office/drawing/2015/9/8/chartex" xmlns:cx2="http://schemas.microsoft.com/office/drawing/2015/10/21/chartex" xmlns:cx3="http://schemas.microsoft.com/office/drawing/2016/5/9/chartex" xmlns:cx4="http://schemas.microsoft.com/office/drawing/2016/5/10/chartex" xmlns:cx5="http://schemas.microsoft.com/office/drawing/2016/5/11/chartex" xmlns:cx6="http://schemas.microsoft.com/office/drawing/2016/5/12/chartex" xmlns:cx7="http://schemas.microsoft.com/office/drawing/2016/5/13/chartex" xmlns:cx8="http://schemas.microsoft.com/office/drawing/2016/5/14/chartex" xmlns:mc="http://schemas.openxmlformats.org/markup-compatibility/2006" xmlns:aink="http://schemas.microsoft.com/office/drawing/2016/ink" xmlns:am3d="http://schemas.microsoft.com/office/drawing/2017/model3d" xmlns:o="urn:schemas-microsoft-com:office:office" xmlns:r="http://schemas.openxmlformats.org/officeDocument/2006/relationships" xmlns:m="http://schemas.openxmlformats.org/officeDocument/2006/math" xmlns:v="urn:schemas-microsoft-com:vml" xmlns:wp14="http://schemas.microsoft.com/office/word/2010/wordprocessingDrawing" xmlns:wp="http://schemas.openxmlformats.org/drawingml/2006/wordprocessingDrawing" xmlns:w10="urn:schemas-microsoft-com:office:word" xmlns:w="http://schemas.openxmlformats.org/wordprocessingml/2006/main" xmlns:w14="http://schemas.microsoft.com/office/word/2010/wordml" xmlns:w15="http://schemas.microsoft.com/office/word/2012/wordml" xmlns:w16cex="http://schemas.microsoft.com/office/word/2018/wordml/cex" xmlns:w16cid="http://schemas.microsoft.com/office/word/2016/wordml/cid" xmlns:w16="http://schemas.microsoft.com/office/word/2018/wordml" xmlns:w16se="http://schemas.microsoft.com/office/word/2015/wordml/symex" xmlns:wpg="http://schemas.microsoft.com/office/word/2010/wordprocessingGroup" xmlns:wpi="http://schemas.microsoft.com/office/word/2010/wordprocessingInk" xmlns:wne="http://schemas.microsoft.com/office/word/2006/wordml" xmlns:wps="http://schemas.microsoft.com/office/word/2010/wordprocessingShape" mc:Ignorable="w14 w15 w16se w16cid w16 w16cex wp14">
+<w:document xmlns:wpc="http://schemas.microsoft.com/office/word/2010/wordprocessingCanvas" xmlns:cx="http://schemas.microsoft.com/office/drawing/2014/chartex" xmlns:cx1="http://schemas.microsoft.com/office/drawing/2015/9/8/chartex" xmlns:cx2="http://schemas.microsoft.com/office/drawing/2015/10/21/chartex" xmlns:cx3="http://schemas.microsoft.com/office/drawing/2016/5/9/chartex" xmlns:cx4="http://schemas.microsoft.com/office/drawing/2016/5/10/chartex" xmlns:cx5="http://schemas.microsoft.com/office/drawing/2016/5/11/chartex" xmlns:cx6="http://schemas.microsoft.com/office/drawing/2016/5/12/chartex" xmlns:cx7="http://schemas.microsoft.com/office/drawing/2016/5/13/chartex" xmlns:cx8="http://schemas.microsoft.com/office/drawing/2016/5/14/chartex" xmlns:mc="http://schemas.openxmlformats.org/markup-compatibility/2006" xmlns:aink="http://schemas.microsoft.com/office/drawing/2016/ink" xmlns:am3d="http://schemas.microsoft.com/office/drawing/2017/model3d" xmlns:o="urn:schemas-microsoft-com:office:office" xmlns:r="http://schemas.openxmlformats.org/officeDocument/2006/relationships" xmlns:m="http://schemas.openxmlformats.org/officeDocument/2006/math" xmlns:v="urn:schemas-microsoft-com:vml" xmlns:wp14="http://schemas.microsoft.com/office/word/2010/wordprocessingDrawing" xmlns:wp="http://schemas.openxmlformats.org/drawingml/2006/wordprocessingDrawing" xmlns:w10="urn:schemas-microsoft-com:office:word" xmlns:w="http://schemas.openxmlformats.org/wordprocessingml/2006/main" xmlns:w14="http://schemas.microsoft.com/office/word/2010/wordml" xmlns:w15="http://schemas.microsoft.com/office/word/2012/wordml" xmlns:w16cex="http://schemas.microsoft.com/office/word/2018/wordml/cex" xmlns:w16cid="http://schemas.microsoft.com/office/word/2016/wordml/cid" xmlns:w16="http://schemas.microsoft.com/office/word/2018/wordml" xmlns:w16sdtdh="http://schemas.microsoft.com/office/word/2020/wordml/sdtdatahash" xmlns:w16se="http://schemas.microsoft.com/office/word/2015/wordml/symex" xmlns:wpg="http://schemas.microsoft.com/office/word/2010/wordprocessingGroup" xmlns:wpi="http://schemas.microsoft.com/office/word/2010/wordprocessingInk" xmlns:wne="http://schemas.microsoft.com/office/word/2006/wordml" xmlns:wps="http://schemas.microsoft.com/office/word/2010/wordprocessingShape" mc:Ignorable="w14 w15 w16se w16cid w16 w16cex w16sdtdh wp14">
   <w:body>
     <w:p>
       <w:r>
-        <w:t xml:space="preserve">The </w:t>
-      </w:r>
-      <w:proofErr w:type="spellStart"/>
-      <w:r>
-        <w:t>mcmc</w:t>
-      </w:r>
-      <w:proofErr w:type="spellEnd"/>
-      <w:r>
-        <w:t xml:space="preserve"> samplers (NUTS, </w:t>
-      </w:r>
-      <w:proofErr w:type="spellStart"/>
-      <w:r>
-        <w:t>MetropolisHastings</w:t>
-      </w:r>
-      <w:proofErr w:type="spellEnd"/>
-      <w:r>
-        <w:t xml:space="preserve">, Ensemble Slice Sampling) are all biased towards trying to find the highest density region of probability. This bias causes problems during rough response surfaces which depend on many </w:t>
-      </w:r>
-      <w:proofErr w:type="gramStart"/>
-      <w:r>
-        <w:t>parameters  (</w:t>
-      </w:r>
-      <w:proofErr w:type="gramEnd"/>
-      <w:r>
-        <w:t>very rapidly above 4 parameters). It means one cannot be confident in the result since there may be more than one result.</w:t>
+        <w:t>The mcmc samplers (NUTS, MetropolisHastings, Ensemble Slice Sampling) are all biased towards trying to find the highest density region of probability. This bias causes problems during rough response surfaces which depend on many parameters  (very rapidly above 4 parameters). It means one cannot be confident in the result since there may be more than one result.</w:t>
       </w:r>
     </w:p>
     <w:p/>
     <w:p>
       <w:r>
-        <w:t xml:space="preserve">So CheKiPEUQ also has **unbiased** sampling. This has two advantages:  a) no rejection of samples, b) can be used to make sure that the bias from the </w:t>
-      </w:r>
-      <w:proofErr w:type="spellStart"/>
-      <w:r>
-        <w:t>mcmc</w:t>
-      </w:r>
-      <w:proofErr w:type="spellEnd"/>
-      <w:r>
-        <w:t xml:space="preserve"> is not affecting the final distribution found.  A simple example is </w:t>
-      </w:r>
-      <w:proofErr w:type="gramStart"/>
-      <w:r>
-        <w:t>below, and</w:t>
-      </w:r>
-      <w:proofErr w:type="gramEnd"/>
-      <w:r>
-        <w:t xml:space="preserve"> is now Example 00f in the official examples.</w:t>
+        <w:t xml:space="preserve">So </w:t>
+      </w:r>
+      <w:r>
+        <w:t>PEUQSE</w:t>
+      </w:r>
+      <w:r>
+        <w:t xml:space="preserve"> also has **unbiased** sampling. This has two advantages:  a) no rejection of samples, b) can be used to make sure that the bias from the mcmc is not affecting the final distribution found.  A simple example is below, and is now Example 00f in the official examples.</w:t>
       </w:r>
     </w:p>
     <w:p/>
@@ -177,15 +143,7 @@
     <w:p/>
     <w:p>
       <w:r>
-        <w:t xml:space="preserve">Here is the </w:t>
-      </w:r>
-      <w:proofErr w:type="spellStart"/>
-      <w:r>
-        <w:t>gridsearch</w:t>
-      </w:r>
-      <w:proofErr w:type="spellEnd"/>
-      <w:r>
-        <w:t xml:space="preserve"> (00f3):</w:t>
+        <w:t>Here is the gridsearch (00f3):</w:t>
       </w:r>
     </w:p>
     <w:p/>
@@ -425,78 +383,37 @@
     <w:p/>
     <w:p>
       <w:r>
-        <w:t xml:space="preserve">This feature is important because some response surfaces are too rough to sample properly with </w:t>
-      </w:r>
-      <w:proofErr w:type="spellStart"/>
-      <w:r>
-        <w:t>mcmc</w:t>
-      </w:r>
-      <w:proofErr w:type="spellEnd"/>
-      <w:r>
-        <w:t xml:space="preserve">.  It was always a huge pain that some other packages had no way of doing this.  And with CheKiPEUQ I implemented the grid search, but still hadn’t gotten that </w:t>
-      </w:r>
-      <w:proofErr w:type="spellStart"/>
-      <w:r>
-        <w:t>gridsearch</w:t>
-      </w:r>
-      <w:proofErr w:type="spellEnd"/>
-      <w:r>
-        <w:t xml:space="preserve"> to convert to a distribution.  Now I have gotten CheKiPEUQ to do it, and it now happens automatically, almost like if we had done </w:t>
-      </w:r>
-      <w:proofErr w:type="spellStart"/>
-      <w:r>
-        <w:t>mcmc</w:t>
-      </w:r>
-      <w:proofErr w:type="spellEnd"/>
-      <w:r>
-        <w:t xml:space="preserve">! </w:t>
+        <w:t xml:space="preserve">This feature is important because some response surfaces are too rough to sample properly with mcmc.  It was always a huge pain that some other packages had no way of doing this.  And with </w:t>
+      </w:r>
+      <w:r>
+        <w:t>PEUQSE</w:t>
+      </w:r>
+      <w:r>
+        <w:t xml:space="preserve"> I implemented the grid search, but still hadn’t gotten that gridsearch to convert to a distribution.  Now I have gotten </w:t>
+      </w:r>
+      <w:r>
+        <w:t>PEUQSE</w:t>
+      </w:r>
+      <w:r>
+        <w:t xml:space="preserve"> to do it, and it now happens automatically, almost like if we had done mcmc! </w:t>
       </w:r>
     </w:p>
     <w:p/>
+    <w:p>
+      <w:r>
+        <w:t xml:space="preserve">There are different initial distribution types that can be better for randomly sampling different response surfaces. A sobol initial distribution randomly samples like uniform, but contains less clustering. Sobol is generally a better choice than uniform, but it all depends on the system </w:t>
+      </w:r>
+    </w:p>
     <w:p/>
-    <w:p/>
-    <w:p>
-      <w:r>
-        <w:t xml:space="preserve">There is another example comparing c6 to c8 showing that the uniform distribution sampling (and of course also the grid sampling) can be performed for arbitrary distributions. Below is from the document </w:t>
-      </w:r>
-      <w:r>
-        <w:t>0-Example00Explanation.docx</w:t>
-      </w:r>
-      <w:r>
-        <w:t xml:space="preserve"> and shows the uniform distribution sampling giving the same answer as Metropolis Hastings, within error. However, as described in that document, knowledge of the HPD region and its size was utilized to make c8. Without that knowledge, c8 would have required very substantial excess sampling.  Still, one could take the HPD interval according to </w:t>
-      </w:r>
-      <w:proofErr w:type="spellStart"/>
-      <w:r>
-        <w:t>mcmc</w:t>
-      </w:r>
-      <w:proofErr w:type="spellEnd"/>
-      <w:r>
-        <w:t xml:space="preserve"> and then do uniform random sampling in a region that is simply several times that size.</w:t>
-      </w:r>
-    </w:p>
-    <w:p/>
-    <w:p>
-      <w:pPr>
-        <w:pStyle w:val="NoSpacing"/>
-        <w:rPr>
-          <w:sz w:val="24"/>
-          <w:szCs w:val="24"/>
-        </w:rPr>
-      </w:pPr>
-      <w:r>
-        <w:rPr>
-          <w:sz w:val="24"/>
-          <w:szCs w:val="24"/>
-        </w:rPr>
-        <w:t>C6 sampling:</w:t>
-      </w:r>
-    </w:p>
-    <w:p>
-      <w:pPr>
-        <w:pStyle w:val="NoSpacing"/>
-        <w:rPr>
-          <w:sz w:val="24"/>
-          <w:szCs w:val="24"/>
+    <w:p>
+      <w:r>
+        <w:t>Here is the sobol random sampling (00f8):</w:t>
+      </w:r>
+    </w:p>
+    <w:p>
+      <w:pPr>
+        <w:rPr>
+          <w:noProof/>
         </w:rPr>
       </w:pPr>
       <w:r>
@@ -504,10 +421,10 @@
           <w:noProof/>
         </w:rPr>
         <w:drawing>
-          <wp:inline distT="0" distB="0" distL="0" distR="0" wp14:anchorId="65EA81D0" wp14:editId="708306D0">
-            <wp:extent cx="2572896" cy="1828800"/>
+          <wp:inline distT="0" distB="0" distL="0" distR="0" wp14:anchorId="4F7084E9" wp14:editId="7557A236">
+            <wp:extent cx="2676525" cy="2008251"/>
             <wp:effectExtent l="0" t="0" r="0" b="0"/>
-            <wp:docPr id="7" name="Picture 7"/>
+            <wp:docPr id="8" name="Picture 8"/>
             <wp:cNvGraphicFramePr>
               <a:graphicFrameLocks xmlns:a="http://schemas.openxmlformats.org/drawingml/2006/main" noChangeAspect="1"/>
             </wp:cNvGraphicFramePr>
@@ -515,7 +432,7 @@
               <a:graphicData uri="http://schemas.openxmlformats.org/drawingml/2006/picture">
                 <pic:pic xmlns:pic="http://schemas.openxmlformats.org/drawingml/2006/picture">
                   <pic:nvPicPr>
-                    <pic:cNvPr id="1" name="Picture 1"/>
+                    <pic:cNvPr id="1" name=""/>
                     <pic:cNvPicPr/>
                   </pic:nvPicPr>
                   <pic:blipFill>
@@ -527,7 +444,7 @@
                   <pic:spPr>
                     <a:xfrm>
                       <a:off x="0" y="0"/>
-                      <a:ext cx="2572896" cy="1828800"/>
+                      <a:ext cx="2691728" cy="2019658"/>
                     </a:xfrm>
                     <a:prstGeom prst="rect">
                       <a:avLst/>
@@ -543,11 +460,17 @@
         <w:rPr>
           <w:noProof/>
         </w:rPr>
+        <w:t xml:space="preserve"> </w:t>
+      </w:r>
+      <w:r>
+        <w:rPr>
+          <w:noProof/>
+        </w:rPr>
         <w:drawing>
-          <wp:inline distT="0" distB="0" distL="0" distR="0" wp14:anchorId="6DA95C3C" wp14:editId="1544619C">
-            <wp:extent cx="2782389" cy="1828800"/>
-            <wp:effectExtent l="0" t="0" r="0" b="0"/>
-            <wp:docPr id="11" name="Picture 11"/>
+          <wp:inline distT="0" distB="0" distL="0" distR="0" wp14:anchorId="2844D1CB" wp14:editId="72BF5F2B">
+            <wp:extent cx="2125297" cy="2049145"/>
+            <wp:effectExtent l="0" t="0" r="8890" b="8255"/>
+            <wp:docPr id="9" name="Picture 9"/>
             <wp:cNvGraphicFramePr>
               <a:graphicFrameLocks xmlns:a="http://schemas.openxmlformats.org/drawingml/2006/main" noChangeAspect="1"/>
             </wp:cNvGraphicFramePr>
@@ -567,7 +490,7 @@
                   <pic:spPr>
                     <a:xfrm>
                       <a:off x="0" y="0"/>
-                      <a:ext cx="2782389" cy="1828800"/>
+                      <a:ext cx="2134027" cy="2057563"/>
                     </a:xfrm>
                     <a:prstGeom prst="rect">
                       <a:avLst/>
@@ -582,64 +505,60 @@
     </w:p>
     <w:p>
       <w:pPr>
-        <w:pStyle w:val="NoSpacing"/>
-        <w:rPr>
-          <w:sz w:val="24"/>
-          <w:szCs w:val="24"/>
-        </w:rPr>
-      </w:pPr>
-    </w:p>
-    <w:p>
-      <w:pPr>
-        <w:spacing w:after="160" w:line="259" w:lineRule="auto"/>
-        <w:rPr>
-          <w:rFonts w:asciiTheme="minorHAnsi" w:hAnsiTheme="minorHAnsi" w:cstheme="minorBidi"/>
-          <w:sz w:val="24"/>
-          <w:szCs w:val="24"/>
-        </w:rPr>
-      </w:pPr>
-      <w:r>
-        <w:rPr>
-          <w:sz w:val="24"/>
-          <w:szCs w:val="24"/>
-        </w:rPr>
-        <w:br w:type="page"/>
-      </w:r>
-    </w:p>
-    <w:p>
-      <w:pPr>
-        <w:pStyle w:val="NoSpacing"/>
-        <w:rPr>
-          <w:sz w:val="24"/>
-          <w:szCs w:val="24"/>
-        </w:rPr>
-      </w:pPr>
-      <w:r>
-        <w:rPr>
-          <w:sz w:val="24"/>
-          <w:szCs w:val="24"/>
+        <w:rPr>
+          <w:noProof/>
+        </w:rPr>
+      </w:pPr>
+    </w:p>
+    <w:p>
+      <w:pPr>
+        <w:rPr>
+          <w:noProof/>
+        </w:rPr>
+      </w:pPr>
+      <w:r>
+        <w:rPr>
+          <w:noProof/>
+        </w:rPr>
+        <w:t xml:space="preserve">PEUQSE also contains different initial distribution types that concentrate different areas of the response surface. Astroidal distribution type is a random sampling that is concentrated at the initial guess. Shell distribution type is a random sampling that is concentrated at the edges or away from the initial guess. These distribution types might help a user understand specific regions of the response surface without generating as many points as a uniform or sobol would. </w:t>
+      </w:r>
+    </w:p>
+    <w:p>
+      <w:pPr>
+        <w:rPr>
+          <w:noProof/>
+        </w:rPr>
+      </w:pPr>
+    </w:p>
+    <w:p>
+      <w:pPr>
+        <w:rPr>
+          <w:noProof/>
+        </w:rPr>
+      </w:pPr>
+      <w:r>
+        <w:rPr>
+          <w:noProof/>
+        </w:rPr>
+        <w:t>Here is the astroidal random sampling (00f9):</w:t>
+      </w:r>
+    </w:p>
+    <w:p>
+      <w:pPr>
+        <w:rPr>
+          <w:noProof/>
+        </w:rPr>
+      </w:pPr>
+      <w:r>
+        <w:rPr>
+          <w:noProof/>
         </w:rPr>
         <w:lastRenderedPageBreak/>
-        <w:t>C8 uniform distribution random sampling:</w:t>
-      </w:r>
-    </w:p>
-    <w:p>
-      <w:pPr>
-        <w:pStyle w:val="NoSpacing"/>
-        <w:rPr>
-          <w:sz w:val="24"/>
-          <w:szCs w:val="24"/>
-        </w:rPr>
-      </w:pPr>
-      <w:r>
-        <w:rPr>
-          <w:noProof/>
-        </w:rPr>
         <w:drawing>
-          <wp:inline distT="0" distB="0" distL="0" distR="0" wp14:anchorId="7B61623A" wp14:editId="620252FD">
-            <wp:extent cx="2604339" cy="1849272"/>
-            <wp:effectExtent l="0" t="0" r="5715" b="0"/>
-            <wp:docPr id="19" name="Picture 19"/>
+          <wp:inline distT="0" distB="0" distL="0" distR="0" wp14:anchorId="1434A5EB" wp14:editId="1F5F3AE8">
+            <wp:extent cx="2952750" cy="2293744"/>
+            <wp:effectExtent l="0" t="0" r="0" b="0"/>
+            <wp:docPr id="10" name="Picture 10"/>
             <wp:cNvGraphicFramePr>
               <a:graphicFrameLocks xmlns:a="http://schemas.openxmlformats.org/drawingml/2006/main" noChangeAspect="1"/>
             </wp:cNvGraphicFramePr>
@@ -659,7 +578,7 @@
                   <pic:spPr>
                     <a:xfrm>
                       <a:off x="0" y="0"/>
-                      <a:ext cx="2626927" cy="1865311"/>
+                      <a:ext cx="2977565" cy="2313021"/>
                     </a:xfrm>
                     <a:prstGeom prst="rect">
                       <a:avLst/>
@@ -675,11 +594,17 @@
         <w:rPr>
           <w:noProof/>
         </w:rPr>
+        <w:t xml:space="preserve"> </w:t>
+      </w:r>
+      <w:r>
+        <w:rPr>
+          <w:noProof/>
+        </w:rPr>
         <w:drawing>
-          <wp:inline distT="0" distB="0" distL="0" distR="0" wp14:anchorId="0E36A0EF" wp14:editId="60C8AF50">
-            <wp:extent cx="2709715" cy="1781033"/>
-            <wp:effectExtent l="0" t="0" r="0" b="0"/>
-            <wp:docPr id="20" name="Picture 20"/>
+          <wp:inline distT="0" distB="0" distL="0" distR="0" wp14:anchorId="475FB8FD" wp14:editId="7DDDC791">
+            <wp:extent cx="2352675" cy="2318191"/>
+            <wp:effectExtent l="0" t="0" r="0" b="6350"/>
+            <wp:docPr id="12" name="Picture 12"/>
             <wp:cNvGraphicFramePr>
               <a:graphicFrameLocks xmlns:a="http://schemas.openxmlformats.org/drawingml/2006/main" noChangeAspect="1"/>
             </wp:cNvGraphicFramePr>
@@ -699,6 +624,365 @@
                   <pic:spPr>
                     <a:xfrm>
                       <a:off x="0" y="0"/>
+                      <a:ext cx="2380485" cy="2345593"/>
+                    </a:xfrm>
+                    <a:prstGeom prst="rect">
+                      <a:avLst/>
+                    </a:prstGeom>
+                  </pic:spPr>
+                </pic:pic>
+              </a:graphicData>
+            </a:graphic>
+          </wp:inline>
+        </w:drawing>
+      </w:r>
+    </w:p>
+    <w:p>
+      <w:pPr>
+        <w:rPr>
+          <w:noProof/>
+        </w:rPr>
+      </w:pPr>
+    </w:p>
+    <w:p>
+      <w:pPr>
+        <w:rPr>
+          <w:noProof/>
+        </w:rPr>
+      </w:pPr>
+      <w:r>
+        <w:rPr>
+          <w:noProof/>
+        </w:rPr>
+        <w:t>Here is the shell random sampling (00f10):</w:t>
+      </w:r>
+    </w:p>
+    <w:p>
+      <w:r>
+        <w:rPr>
+          <w:noProof/>
+        </w:rPr>
+        <w:drawing>
+          <wp:inline distT="0" distB="0" distL="0" distR="0" wp14:anchorId="757BC885" wp14:editId="17732FD6">
+            <wp:extent cx="3009900" cy="2314665"/>
+            <wp:effectExtent l="0" t="0" r="0" b="9525"/>
+            <wp:docPr id="13" name="Picture 13"/>
+            <wp:cNvGraphicFramePr>
+              <a:graphicFrameLocks xmlns:a="http://schemas.openxmlformats.org/drawingml/2006/main" noChangeAspect="1"/>
+            </wp:cNvGraphicFramePr>
+            <a:graphic xmlns:a="http://schemas.openxmlformats.org/drawingml/2006/main">
+              <a:graphicData uri="http://schemas.openxmlformats.org/drawingml/2006/picture">
+                <pic:pic xmlns:pic="http://schemas.openxmlformats.org/drawingml/2006/picture">
+                  <pic:nvPicPr>
+                    <pic:cNvPr id="1" name=""/>
+                    <pic:cNvPicPr/>
+                  </pic:nvPicPr>
+                  <pic:blipFill>
+                    <a:blip r:embed="rId21"/>
+                    <a:stretch>
+                      <a:fillRect/>
+                    </a:stretch>
+                  </pic:blipFill>
+                  <pic:spPr>
+                    <a:xfrm>
+                      <a:off x="0" y="0"/>
+                      <a:ext cx="3021042" cy="2323233"/>
+                    </a:xfrm>
+                    <a:prstGeom prst="rect">
+                      <a:avLst/>
+                    </a:prstGeom>
+                  </pic:spPr>
+                </pic:pic>
+              </a:graphicData>
+            </a:graphic>
+          </wp:inline>
+        </w:drawing>
+      </w:r>
+      <w:r>
+        <w:rPr>
+          <w:noProof/>
+        </w:rPr>
+        <w:t xml:space="preserve"> </w:t>
+      </w:r>
+      <w:r>
+        <w:rPr>
+          <w:noProof/>
+        </w:rPr>
+        <w:drawing>
+          <wp:inline distT="0" distB="0" distL="0" distR="0" wp14:anchorId="18D4081B" wp14:editId="5C8C483B">
+            <wp:extent cx="2277590" cy="2266315"/>
+            <wp:effectExtent l="0" t="0" r="8890" b="635"/>
+            <wp:docPr id="14" name="Picture 14"/>
+            <wp:cNvGraphicFramePr>
+              <a:graphicFrameLocks xmlns:a="http://schemas.openxmlformats.org/drawingml/2006/main" noChangeAspect="1"/>
+            </wp:cNvGraphicFramePr>
+            <a:graphic xmlns:a="http://schemas.openxmlformats.org/drawingml/2006/main">
+              <a:graphicData uri="http://schemas.openxmlformats.org/drawingml/2006/picture">
+                <pic:pic xmlns:pic="http://schemas.openxmlformats.org/drawingml/2006/picture">
+                  <pic:nvPicPr>
+                    <pic:cNvPr id="1" name=""/>
+                    <pic:cNvPicPr/>
+                  </pic:nvPicPr>
+                  <pic:blipFill>
+                    <a:blip r:embed="rId22"/>
+                    <a:stretch>
+                      <a:fillRect/>
+                    </a:stretch>
+                  </pic:blipFill>
+                  <pic:spPr>
+                    <a:xfrm>
+                      <a:off x="0" y="0"/>
+                      <a:ext cx="2293488" cy="2282135"/>
+                    </a:xfrm>
+                    <a:prstGeom prst="rect">
+                      <a:avLst/>
+                    </a:prstGeom>
+                  </pic:spPr>
+                </pic:pic>
+              </a:graphicData>
+            </a:graphic>
+          </wp:inline>
+        </w:drawing>
+      </w:r>
+    </w:p>
+    <w:p/>
+    <w:p>
+      <w:r>
+        <w:t xml:space="preserve">There is another example comparing c6 to c8 showing that the uniform distribution sampling (and of course also the grid sampling) can be performed for arbitrary distributions. Below is from the document </w:t>
+      </w:r>
+      <w:r>
+        <w:t>0-Example00Explanation.docx</w:t>
+      </w:r>
+      <w:r>
+        <w:t xml:space="preserve"> and shows the uniform distribution sampling giving the same answer as Metropolis Hastings, within error. However, as described in that document, knowledge of the HPD region and its size was utilized to make c8. Without that knowledge, c8 would have required very substantial excess sampling.  Still, one could take the HPD interval according to mcmc and then do uniform random sampling in a region that is simply several times that size.</w:t>
+      </w:r>
+    </w:p>
+    <w:p/>
+    <w:p>
+      <w:pPr>
+        <w:pStyle w:val="NoSpacing"/>
+        <w:rPr>
+          <w:sz w:val="24"/>
+          <w:szCs w:val="24"/>
+        </w:rPr>
+      </w:pPr>
+      <w:r>
+        <w:rPr>
+          <w:sz w:val="24"/>
+          <w:szCs w:val="24"/>
+        </w:rPr>
+        <w:t>C6 sampling:</w:t>
+      </w:r>
+    </w:p>
+    <w:p>
+      <w:pPr>
+        <w:pStyle w:val="NoSpacing"/>
+        <w:rPr>
+          <w:sz w:val="24"/>
+          <w:szCs w:val="24"/>
+        </w:rPr>
+      </w:pPr>
+      <w:r>
+        <w:rPr>
+          <w:noProof/>
+        </w:rPr>
+        <w:lastRenderedPageBreak/>
+        <w:drawing>
+          <wp:inline distT="0" distB="0" distL="0" distR="0" wp14:anchorId="65EA81D0" wp14:editId="708306D0">
+            <wp:extent cx="2572896" cy="1828800"/>
+            <wp:effectExtent l="0" t="0" r="0" b="0"/>
+            <wp:docPr id="7" name="Picture 7"/>
+            <wp:cNvGraphicFramePr>
+              <a:graphicFrameLocks xmlns:a="http://schemas.openxmlformats.org/drawingml/2006/main" noChangeAspect="1"/>
+            </wp:cNvGraphicFramePr>
+            <a:graphic xmlns:a="http://schemas.openxmlformats.org/drawingml/2006/main">
+              <a:graphicData uri="http://schemas.openxmlformats.org/drawingml/2006/picture">
+                <pic:pic xmlns:pic="http://schemas.openxmlformats.org/drawingml/2006/picture">
+                  <pic:nvPicPr>
+                    <pic:cNvPr id="1" name="Picture 1"/>
+                    <pic:cNvPicPr/>
+                  </pic:nvPicPr>
+                  <pic:blipFill>
+                    <a:blip r:embed="rId23"/>
+                    <a:stretch>
+                      <a:fillRect/>
+                    </a:stretch>
+                  </pic:blipFill>
+                  <pic:spPr>
+                    <a:xfrm>
+                      <a:off x="0" y="0"/>
+                      <a:ext cx="2572896" cy="1828800"/>
+                    </a:xfrm>
+                    <a:prstGeom prst="rect">
+                      <a:avLst/>
+                    </a:prstGeom>
+                  </pic:spPr>
+                </pic:pic>
+              </a:graphicData>
+            </a:graphic>
+          </wp:inline>
+        </w:drawing>
+      </w:r>
+      <w:r>
+        <w:rPr>
+          <w:noProof/>
+        </w:rPr>
+        <w:drawing>
+          <wp:inline distT="0" distB="0" distL="0" distR="0" wp14:anchorId="6DA95C3C" wp14:editId="1544619C">
+            <wp:extent cx="2782389" cy="1828800"/>
+            <wp:effectExtent l="0" t="0" r="0" b="0"/>
+            <wp:docPr id="11" name="Picture 11"/>
+            <wp:cNvGraphicFramePr>
+              <a:graphicFrameLocks xmlns:a="http://schemas.openxmlformats.org/drawingml/2006/main" noChangeAspect="1"/>
+            </wp:cNvGraphicFramePr>
+            <a:graphic xmlns:a="http://schemas.openxmlformats.org/drawingml/2006/main">
+              <a:graphicData uri="http://schemas.openxmlformats.org/drawingml/2006/picture">
+                <pic:pic xmlns:pic="http://schemas.openxmlformats.org/drawingml/2006/picture">
+                  <pic:nvPicPr>
+                    <pic:cNvPr id="1" name=""/>
+                    <pic:cNvPicPr/>
+                  </pic:nvPicPr>
+                  <pic:blipFill>
+                    <a:blip r:embed="rId24"/>
+                    <a:stretch>
+                      <a:fillRect/>
+                    </a:stretch>
+                  </pic:blipFill>
+                  <pic:spPr>
+                    <a:xfrm>
+                      <a:off x="0" y="0"/>
+                      <a:ext cx="2782389" cy="1828800"/>
+                    </a:xfrm>
+                    <a:prstGeom prst="rect">
+                      <a:avLst/>
+                    </a:prstGeom>
+                  </pic:spPr>
+                </pic:pic>
+              </a:graphicData>
+            </a:graphic>
+          </wp:inline>
+        </w:drawing>
+      </w:r>
+    </w:p>
+    <w:p>
+      <w:pPr>
+        <w:pStyle w:val="NoSpacing"/>
+        <w:rPr>
+          <w:sz w:val="24"/>
+          <w:szCs w:val="24"/>
+        </w:rPr>
+      </w:pPr>
+    </w:p>
+    <w:p>
+      <w:pPr>
+        <w:spacing w:after="160" w:line="259" w:lineRule="auto"/>
+        <w:rPr>
+          <w:rFonts w:asciiTheme="minorHAnsi" w:hAnsiTheme="minorHAnsi" w:cstheme="minorBidi"/>
+          <w:sz w:val="24"/>
+          <w:szCs w:val="24"/>
+        </w:rPr>
+      </w:pPr>
+      <w:r>
+        <w:rPr>
+          <w:sz w:val="24"/>
+          <w:szCs w:val="24"/>
+        </w:rPr>
+        <w:br w:type="page"/>
+      </w:r>
+    </w:p>
+    <w:p>
+      <w:pPr>
+        <w:pStyle w:val="NoSpacing"/>
+        <w:rPr>
+          <w:sz w:val="24"/>
+          <w:szCs w:val="24"/>
+        </w:rPr>
+      </w:pPr>
+      <w:r>
+        <w:rPr>
+          <w:sz w:val="24"/>
+          <w:szCs w:val="24"/>
+        </w:rPr>
+        <w:lastRenderedPageBreak/>
+        <w:t>C8 uniform distribution random sampling:</w:t>
+      </w:r>
+    </w:p>
+    <w:p>
+      <w:pPr>
+        <w:pStyle w:val="NoSpacing"/>
+        <w:rPr>
+          <w:sz w:val="24"/>
+          <w:szCs w:val="24"/>
+        </w:rPr>
+      </w:pPr>
+      <w:r>
+        <w:rPr>
+          <w:noProof/>
+        </w:rPr>
+        <w:drawing>
+          <wp:inline distT="0" distB="0" distL="0" distR="0" wp14:anchorId="7B61623A" wp14:editId="620252FD">
+            <wp:extent cx="2604339" cy="1849272"/>
+            <wp:effectExtent l="0" t="0" r="5715" b="0"/>
+            <wp:docPr id="19" name="Picture 19"/>
+            <wp:cNvGraphicFramePr>
+              <a:graphicFrameLocks xmlns:a="http://schemas.openxmlformats.org/drawingml/2006/main" noChangeAspect="1"/>
+            </wp:cNvGraphicFramePr>
+            <a:graphic xmlns:a="http://schemas.openxmlformats.org/drawingml/2006/main">
+              <a:graphicData uri="http://schemas.openxmlformats.org/drawingml/2006/picture">
+                <pic:pic xmlns:pic="http://schemas.openxmlformats.org/drawingml/2006/picture">
+                  <pic:nvPicPr>
+                    <pic:cNvPr id="1" name=""/>
+                    <pic:cNvPicPr/>
+                  </pic:nvPicPr>
+                  <pic:blipFill>
+                    <a:blip r:embed="rId25"/>
+                    <a:stretch>
+                      <a:fillRect/>
+                    </a:stretch>
+                  </pic:blipFill>
+                  <pic:spPr>
+                    <a:xfrm>
+                      <a:off x="0" y="0"/>
+                      <a:ext cx="2626927" cy="1865311"/>
+                    </a:xfrm>
+                    <a:prstGeom prst="rect">
+                      <a:avLst/>
+                    </a:prstGeom>
+                  </pic:spPr>
+                </pic:pic>
+              </a:graphicData>
+            </a:graphic>
+          </wp:inline>
+        </w:drawing>
+      </w:r>
+      <w:r>
+        <w:rPr>
+          <w:noProof/>
+        </w:rPr>
+        <w:drawing>
+          <wp:inline distT="0" distB="0" distL="0" distR="0" wp14:anchorId="0E36A0EF" wp14:editId="60C8AF50">
+            <wp:extent cx="2709715" cy="1781033"/>
+            <wp:effectExtent l="0" t="0" r="0" b="0"/>
+            <wp:docPr id="20" name="Picture 20"/>
+            <wp:cNvGraphicFramePr>
+              <a:graphicFrameLocks xmlns:a="http://schemas.openxmlformats.org/drawingml/2006/main" noChangeAspect="1"/>
+            </wp:cNvGraphicFramePr>
+            <a:graphic xmlns:a="http://schemas.openxmlformats.org/drawingml/2006/main">
+              <a:graphicData uri="http://schemas.openxmlformats.org/drawingml/2006/picture">
+                <pic:pic xmlns:pic="http://schemas.openxmlformats.org/drawingml/2006/picture">
+                  <pic:nvPicPr>
+                    <pic:cNvPr id="1" name=""/>
+                    <pic:cNvPicPr/>
+                  </pic:nvPicPr>
+                  <pic:blipFill>
+                    <a:blip r:embed="rId26"/>
+                    <a:stretch>
+                      <a:fillRect/>
+                    </a:stretch>
+                  </pic:blipFill>
+                  <pic:spPr>
+                    <a:xfrm>
+                      <a:off x="0" y="0"/>
                       <a:ext cx="2748073" cy="1806245"/>
                     </a:xfrm>
                     <a:prstGeom prst="rect">
@@ -724,7 +1008,7 @@
 </file>
 
 <file path=word/numbering.xml><?xml version="1.0" encoding="utf-8"?>
-<w:numbering xmlns:wpc="http://schemas.microsoft.com/office/word/2010/wordprocessingCanvas" xmlns:cx="http://schemas.microsoft.com/office/drawing/2014/chartex" xmlns:cx1="http://schemas.microsoft.com/office/drawing/2015/9/8/chartex" xmlns:cx2="http://schemas.microsoft.com/office/drawing/2015/10/21/chartex" xmlns:cx3="http://schemas.microsoft.com/office/drawing/2016/5/9/chartex" xmlns:cx4="http://schemas.microsoft.com/office/drawing/2016/5/10/chartex" xmlns:cx5="http://schemas.microsoft.com/office/drawing/2016/5/11/chartex" xmlns:cx6="http://schemas.microsoft.com/office/drawing/2016/5/12/chartex" xmlns:cx7="http://schemas.microsoft.com/office/drawing/2016/5/13/chartex" xmlns:cx8="http://schemas.microsoft.com/office/drawing/2016/5/14/chartex" xmlns:mc="http://schemas.openxmlformats.org/markup-compatibility/2006" xmlns:aink="http://schemas.microsoft.com/office/drawing/2016/ink" xmlns:am3d="http://schemas.microsoft.com/office/drawing/2017/model3d" xmlns:o="urn:schemas-microsoft-com:office:office" xmlns:r="http://schemas.openxmlformats.org/officeDocument/2006/relationships" xmlns:m="http://schemas.openxmlformats.org/officeDocument/2006/math" xmlns:v="urn:schemas-microsoft-com:vml" xmlns:wp14="http://schemas.microsoft.com/office/word/2010/wordprocessingDrawing" xmlns:wp="http://schemas.openxmlformats.org/drawingml/2006/wordprocessingDrawing" xmlns:w10="urn:schemas-microsoft-com:office:word" xmlns:w="http://schemas.openxmlformats.org/wordprocessingml/2006/main" xmlns:w14="http://schemas.microsoft.com/office/word/2010/wordml" xmlns:w15="http://schemas.microsoft.com/office/word/2012/wordml" xmlns:w16cex="http://schemas.microsoft.com/office/word/2018/wordml/cex" xmlns:w16cid="http://schemas.microsoft.com/office/word/2016/wordml/cid" xmlns:w16="http://schemas.microsoft.com/office/word/2018/wordml" xmlns:w16se="http://schemas.microsoft.com/office/word/2015/wordml/symex" xmlns:wpg="http://schemas.microsoft.com/office/word/2010/wordprocessingGroup" xmlns:wpi="http://schemas.microsoft.com/office/word/2010/wordprocessingInk" xmlns:wne="http://schemas.microsoft.com/office/word/2006/wordml" xmlns:wps="http://schemas.microsoft.com/office/word/2010/wordprocessingShape" mc:Ignorable="w14 w15 w16se w16cid w16 w16cex wp14">
+<w:numbering xmlns:wpc="http://schemas.microsoft.com/office/word/2010/wordprocessingCanvas" xmlns:cx="http://schemas.microsoft.com/office/drawing/2014/chartex" xmlns:cx1="http://schemas.microsoft.com/office/drawing/2015/9/8/chartex" xmlns:cx2="http://schemas.microsoft.com/office/drawing/2015/10/21/chartex" xmlns:cx3="http://schemas.microsoft.com/office/drawing/2016/5/9/chartex" xmlns:cx4="http://schemas.microsoft.com/office/drawing/2016/5/10/chartex" xmlns:cx5="http://schemas.microsoft.com/office/drawing/2016/5/11/chartex" xmlns:cx6="http://schemas.microsoft.com/office/drawing/2016/5/12/chartex" xmlns:cx7="http://schemas.microsoft.com/office/drawing/2016/5/13/chartex" xmlns:cx8="http://schemas.microsoft.com/office/drawing/2016/5/14/chartex" xmlns:mc="http://schemas.openxmlformats.org/markup-compatibility/2006" xmlns:aink="http://schemas.microsoft.com/office/drawing/2016/ink" xmlns:am3d="http://schemas.microsoft.com/office/drawing/2017/model3d" xmlns:o="urn:schemas-microsoft-com:office:office" xmlns:r="http://schemas.openxmlformats.org/officeDocument/2006/relationships" xmlns:m="http://schemas.openxmlformats.org/officeDocument/2006/math" xmlns:v="urn:schemas-microsoft-com:vml" xmlns:wp14="http://schemas.microsoft.com/office/word/2010/wordprocessingDrawing" xmlns:wp="http://schemas.openxmlformats.org/drawingml/2006/wordprocessingDrawing" xmlns:w10="urn:schemas-microsoft-com:office:word" xmlns:w="http://schemas.openxmlformats.org/wordprocessingml/2006/main" xmlns:w14="http://schemas.microsoft.com/office/word/2010/wordml" xmlns:w15="http://schemas.microsoft.com/office/word/2012/wordml" xmlns:w16cex="http://schemas.microsoft.com/office/word/2018/wordml/cex" xmlns:w16cid="http://schemas.microsoft.com/office/word/2016/wordml/cid" xmlns:w16="http://schemas.microsoft.com/office/word/2018/wordml" xmlns:w16sdtdh="http://schemas.microsoft.com/office/word/2020/wordml/sdtdatahash" xmlns:w16se="http://schemas.microsoft.com/office/word/2015/wordml/symex" xmlns:wpg="http://schemas.microsoft.com/office/word/2010/wordprocessingGroup" xmlns:wpi="http://schemas.microsoft.com/office/word/2010/wordprocessingInk" xmlns:wne="http://schemas.microsoft.com/office/word/2006/wordml" xmlns:wps="http://schemas.microsoft.com/office/word/2010/wordprocessingShape" mc:Ignorable="w14 w15 w16se w16cid w16 w16cex w16sdtdh wp14">
   <w:abstractNum w:abstractNumId="0" w15:restartNumberingAfterBreak="0">
     <w:nsid w:val="1C08076F"/>
     <w:multiLevelType w:val="hybridMultilevel"/>
@@ -845,7 +1129,7 @@
 </file>
 
 <file path=word/styles.xml><?xml version="1.0" encoding="utf-8"?>
-<w:styles xmlns:mc="http://schemas.openxmlformats.org/markup-compatibility/2006" xmlns:r="http://schemas.openxmlformats.org/officeDocument/2006/relationships" xmlns:w="http://schemas.openxmlformats.org/wordprocessingml/2006/main" xmlns:w14="http://schemas.microsoft.com/office/word/2010/wordml" xmlns:w15="http://schemas.microsoft.com/office/word/2012/wordml" xmlns:w16cex="http://schemas.microsoft.com/office/word/2018/wordml/cex" xmlns:w16cid="http://schemas.microsoft.com/office/word/2016/wordml/cid" xmlns:w16="http://schemas.microsoft.com/office/word/2018/wordml" xmlns:w16se="http://schemas.microsoft.com/office/word/2015/wordml/symex" mc:Ignorable="w14 w15 w16se w16cid w16 w16cex">
+<w:styles xmlns:mc="http://schemas.openxmlformats.org/markup-compatibility/2006" xmlns:r="http://schemas.openxmlformats.org/officeDocument/2006/relationships" xmlns:w="http://schemas.openxmlformats.org/wordprocessingml/2006/main" xmlns:w14="http://schemas.microsoft.com/office/word/2010/wordml" xmlns:w15="http://schemas.microsoft.com/office/word/2012/wordml" xmlns:w16cex="http://schemas.microsoft.com/office/word/2018/wordml/cex" xmlns:w16cid="http://schemas.microsoft.com/office/word/2016/wordml/cid" xmlns:w16="http://schemas.microsoft.com/office/word/2018/wordml" xmlns:w16sdtdh="http://schemas.microsoft.com/office/word/2020/wordml/sdtdatahash" xmlns:w16se="http://schemas.microsoft.com/office/word/2015/wordml/symex" mc:Ignorable="w14 w15 w16se w16cid w16 w16cex w16sdtdh">
   <w:docDefaults>
     <w:rPrDefault>
       <w:rPr>
@@ -1360,6 +1644,29 @@
       <w:spacing w:after="0" w:line="240" w:lineRule="auto"/>
     </w:pPr>
   </w:style>
+  <w:style w:type="character" w:styleId="Hyperlink">
+    <w:name w:val="Hyperlink"/>
+    <w:basedOn w:val="DefaultParagraphFont"/>
+    <w:uiPriority w:val="99"/>
+    <w:unhideWhenUsed/>
+    <w:rsid w:val="004C6899"/>
+    <w:rPr>
+      <w:color w:val="0563C1" w:themeColor="hyperlink"/>
+      <w:u w:val="single"/>
+    </w:rPr>
+  </w:style>
+  <w:style w:type="character" w:styleId="UnresolvedMention">
+    <w:name w:val="Unresolved Mention"/>
+    <w:basedOn w:val="DefaultParagraphFont"/>
+    <w:uiPriority w:val="99"/>
+    <w:semiHidden/>
+    <w:unhideWhenUsed/>
+    <w:rsid w:val="004C6899"/>
+    <w:rPr>
+      <w:color w:val="605E5C"/>
+      <w:shd w:val="clear" w:color="auto" w:fill="E1DFDD"/>
+    </w:rPr>
+  </w:style>
 </w:styles>
 </file>
 

</xml_diff>